<commit_message>
Test code for MSC
Mass Storage Class Device now functional by interfacing an SDHC with the rp2040 and making use of TinyUSB and SdFat libraries
</commit_message>
<xml_diff>
--- a/documentation/Meetings and Reports/Battery Selection.docx
+++ b/documentation/Meetings and Reports/Battery Selection.docx
@@ -174,6 +174,60 @@
           <w:rFonts w:ascii="Times New Roman" w:hAnsi="Times New Roman" w:cs="Times New Roman"/>
         </w:rPr>
         <w:t>~500mA - 2A operational current</w:t>
+      </w:r>
+    </w:p>
+    <w:p>
+      <w:pPr>
+        <w:pStyle w:val="ListParagraph"/>
+        <w:numPr>
+          <w:ilvl w:val="0"/>
+          <w:numId w:val="2"/>
+        </w:numPr>
+        <w:rPr>
+          <w:rFonts w:ascii="Times New Roman" w:hAnsi="Times New Roman" w:cs="Times New Roman"/>
+        </w:rPr>
+      </w:pPr>
+      <w:r>
+        <w:rPr>
+          <w:rFonts w:ascii="Times New Roman" w:hAnsi="Times New Roman" w:cs="Times New Roman"/>
+        </w:rPr>
+        <w:t>Each operation (cutting and exiting) is about 20 seconds in length with the motor assumed to be operating at maximum PWM.</w:t>
+      </w:r>
+    </w:p>
+    <w:p>
+      <w:pPr>
+        <w:pStyle w:val="ListParagraph"/>
+        <w:numPr>
+          <w:ilvl w:val="0"/>
+          <w:numId w:val="2"/>
+        </w:numPr>
+        <w:rPr>
+          <w:rFonts w:ascii="Times New Roman" w:hAnsi="Times New Roman" w:cs="Times New Roman"/>
+        </w:rPr>
+      </w:pPr>
+      <w:r>
+        <w:rPr>
+          <w:rFonts w:ascii="Times New Roman" w:hAnsi="Times New Roman" w:cs="Times New Roman"/>
+        </w:rPr>
+        <w:t>~1.0 A is a reasonably safe estimate for a general current.</w:t>
+      </w:r>
+    </w:p>
+    <w:p>
+      <w:pPr>
+        <w:pStyle w:val="ListParagraph"/>
+        <w:numPr>
+          <w:ilvl w:val="0"/>
+          <w:numId w:val="2"/>
+        </w:numPr>
+        <w:rPr>
+          <w:rFonts w:ascii="Times New Roman" w:hAnsi="Times New Roman" w:cs="Times New Roman"/>
+        </w:rPr>
+      </w:pPr>
+      <w:r>
+        <w:rPr>
+          <w:rFonts w:ascii="Times New Roman" w:hAnsi="Times New Roman" w:cs="Times New Roman"/>
+        </w:rPr>
+        <w:t>~ 20 operations per day.</w:t>
       </w:r>
     </w:p>
     <w:p>
@@ -438,7 +492,21 @@
               <w:rPr>
                 <w:rFonts w:ascii="Times New Roman" w:hAnsi="Times New Roman" w:cs="Times New Roman"/>
               </w:rPr>
-              <w:t xml:space="preserve"> (NiCAD)</w:t>
+              <w:t xml:space="preserve"> (</w:t>
+            </w:r>
+            <w:proofErr w:type="spellStart"/>
+            <w:r>
+              <w:rPr>
+                <w:rFonts w:ascii="Times New Roman" w:hAnsi="Times New Roman" w:cs="Times New Roman"/>
+              </w:rPr>
+              <w:t>NiCAD</w:t>
+            </w:r>
+            <w:proofErr w:type="spellEnd"/>
+            <w:r>
+              <w:rPr>
+                <w:rFonts w:ascii="Times New Roman" w:hAnsi="Times New Roman" w:cs="Times New Roman"/>
+              </w:rPr>
+              <w:t>)</w:t>
             </w:r>
           </w:p>
         </w:tc>
@@ -456,7 +524,28 @@
               <w:rPr>
                 <w:rFonts w:ascii="Times New Roman" w:hAnsi="Times New Roman" w:cs="Times New Roman"/>
               </w:rPr>
-              <w:t>Discharge volage of 1.2 V per cell with this being consistent until near full discharge. Discharging is quite high with the battery lasting 2-3 months. Mobile, higher energy density, low cost. Suffer</w:t>
+              <w:t xml:space="preserve">Discharge volage of 1.2 V per cell with this being consistent until </w:t>
+            </w:r>
+            <w:proofErr w:type="gramStart"/>
+            <w:r>
+              <w:rPr>
+                <w:rFonts w:ascii="Times New Roman" w:hAnsi="Times New Roman" w:cs="Times New Roman"/>
+              </w:rPr>
+              <w:t>near</w:t>
+            </w:r>
+            <w:proofErr w:type="gramEnd"/>
+            <w:r>
+              <w:rPr>
+                <w:rFonts w:ascii="Times New Roman" w:hAnsi="Times New Roman" w:cs="Times New Roman"/>
+              </w:rPr>
+              <w:t xml:space="preserve"> full discharge. Discharging is quite high with the battery lasting 2-3 months. Mobile, higher energy density, low cost. </w:t>
+            </w:r>
+            <w:proofErr w:type="gramStart"/>
+            <w:r>
+              <w:rPr>
+                <w:rFonts w:ascii="Times New Roman" w:hAnsi="Times New Roman" w:cs="Times New Roman"/>
+              </w:rPr>
+              <w:t>Suffer</w:t>
             </w:r>
             <w:r>
               <w:rPr>
@@ -464,11 +553,33 @@
               </w:rPr>
               <w:t>s</w:t>
             </w:r>
-            <w:r>
-              <w:rPr>
-                <w:rFonts w:ascii="Times New Roman" w:hAnsi="Times New Roman" w:cs="Times New Roman"/>
-              </w:rPr>
-              <w:t xml:space="preserve"> from memory effect. ~10 hour constant charge</w:t>
+            <w:proofErr w:type="gramEnd"/>
+            <w:r>
+              <w:rPr>
+                <w:rFonts w:ascii="Times New Roman" w:hAnsi="Times New Roman" w:cs="Times New Roman"/>
+              </w:rPr>
+              <w:t xml:space="preserve"> </w:t>
+            </w:r>
+            <w:r>
+              <w:rPr>
+                <w:rFonts w:ascii="Times New Roman" w:hAnsi="Times New Roman" w:cs="Times New Roman"/>
+              </w:rPr>
+              <w:lastRenderedPageBreak/>
+              <w:t>from memory effect. ~</w:t>
+            </w:r>
+            <w:proofErr w:type="gramStart"/>
+            <w:r>
+              <w:rPr>
+                <w:rFonts w:ascii="Times New Roman" w:hAnsi="Times New Roman" w:cs="Times New Roman"/>
+              </w:rPr>
+              <w:t>10 hour</w:t>
+            </w:r>
+            <w:proofErr w:type="gramEnd"/>
+            <w:r>
+              <w:rPr>
+                <w:rFonts w:ascii="Times New Roman" w:hAnsi="Times New Roman" w:cs="Times New Roman"/>
+              </w:rPr>
+              <w:t xml:space="preserve"> constant charge</w:t>
             </w:r>
             <w:r>
               <w:rPr>
@@ -522,6 +633,7 @@
               <w:rPr>
                 <w:rFonts w:ascii="Times New Roman" w:hAnsi="Times New Roman" w:cs="Times New Roman"/>
               </w:rPr>
+              <w:lastRenderedPageBreak/>
               <w:t>Low</w:t>
             </w:r>
           </w:p>
@@ -566,14 +678,21 @@
               <w:rPr>
                 <w:rFonts w:ascii="Times New Roman" w:hAnsi="Times New Roman" w:cs="Times New Roman"/>
               </w:rPr>
-              <w:t xml:space="preserve">Less memory effect but require full discharge or else crystallization will occur. </w:t>
-            </w:r>
-            <w:r>
-              <w:rPr>
-                <w:rFonts w:ascii="Times New Roman" w:hAnsi="Times New Roman" w:cs="Times New Roman"/>
-              </w:rPr>
-              <w:lastRenderedPageBreak/>
-              <w:t>Nominal voltage of 1.2 V per cell. Higher energy density but shorter work life than NiCAD.</w:t>
+              <w:t xml:space="preserve">Less memory effect but require full discharge or else crystallization will occur. Nominal voltage of 1.2 V per cell. Higher energy density but shorter work life than </w:t>
+            </w:r>
+            <w:proofErr w:type="spellStart"/>
+            <w:r>
+              <w:rPr>
+                <w:rFonts w:ascii="Times New Roman" w:hAnsi="Times New Roman" w:cs="Times New Roman"/>
+              </w:rPr>
+              <w:t>NiCAD</w:t>
+            </w:r>
+            <w:proofErr w:type="spellEnd"/>
+            <w:r>
+              <w:rPr>
+                <w:rFonts w:ascii="Times New Roman" w:hAnsi="Times New Roman" w:cs="Times New Roman"/>
+              </w:rPr>
+              <w:t>.</w:t>
             </w:r>
             <w:r>
               <w:rPr>
@@ -597,7 +716,6 @@
               <w:rPr>
                 <w:rFonts w:ascii="Times New Roman" w:hAnsi="Times New Roman" w:cs="Times New Roman"/>
               </w:rPr>
-              <w:lastRenderedPageBreak/>
               <w:t>Medium</w:t>
             </w:r>
           </w:p>
@@ -688,11 +806,19 @@
                 <w:rFonts w:ascii="Times New Roman" w:hAnsi="Times New Roman" w:cs="Times New Roman"/>
               </w:rPr>
             </w:pPr>
-            <w:r>
-              <w:rPr>
-                <w:rFonts w:ascii="Times New Roman" w:hAnsi="Times New Roman" w:cs="Times New Roman"/>
-              </w:rPr>
-              <w:t>Typically less expensive than Lithium-Ion batteries sharing similar energy density and charging characteristics. Very high internal resistance.</w:t>
+            <w:proofErr w:type="gramStart"/>
+            <w:r>
+              <w:rPr>
+                <w:rFonts w:ascii="Times New Roman" w:hAnsi="Times New Roman" w:cs="Times New Roman"/>
+              </w:rPr>
+              <w:t>Typically</w:t>
+            </w:r>
+            <w:proofErr w:type="gramEnd"/>
+            <w:r>
+              <w:rPr>
+                <w:rFonts w:ascii="Times New Roman" w:hAnsi="Times New Roman" w:cs="Times New Roman"/>
+              </w:rPr>
+              <w:t xml:space="preserve"> less expensive than Lithium-Ion batteries sharing similar energy density and charging characteristics. Very high internal resistance.</w:t>
             </w:r>
           </w:p>
         </w:tc>
@@ -862,7 +988,21 @@
               <w:rPr>
                 <w:rFonts w:ascii="Times New Roman" w:hAnsi="Times New Roman" w:cs="Times New Roman"/>
               </w:rPr>
-              <w:t>Many form factors</w:t>
+              <w:t xml:space="preserve">Many </w:t>
+            </w:r>
+            <w:proofErr w:type="gramStart"/>
+            <w:r>
+              <w:rPr>
+                <w:rFonts w:ascii="Times New Roman" w:hAnsi="Times New Roman" w:cs="Times New Roman"/>
+              </w:rPr>
+              <w:t>form</w:t>
+            </w:r>
+            <w:proofErr w:type="gramEnd"/>
+            <w:r>
+              <w:rPr>
+                <w:rFonts w:ascii="Times New Roman" w:hAnsi="Times New Roman" w:cs="Times New Roman"/>
+              </w:rPr>
+              <w:t xml:space="preserve"> factors</w:t>
             </w:r>
           </w:p>
           <w:p>
@@ -972,7 +1112,21 @@
               <w:rPr>
                 <w:rFonts w:ascii="Times New Roman" w:hAnsi="Times New Roman" w:cs="Times New Roman"/>
               </w:rPr>
-              <w:t>More pronounced voltage drop near the end of discharge.</w:t>
+              <w:t xml:space="preserve">More pronounced voltage </w:t>
+            </w:r>
+            <w:proofErr w:type="gramStart"/>
+            <w:r>
+              <w:rPr>
+                <w:rFonts w:ascii="Times New Roman" w:hAnsi="Times New Roman" w:cs="Times New Roman"/>
+              </w:rPr>
+              <w:t>drop</w:t>
+            </w:r>
+            <w:proofErr w:type="gramEnd"/>
+            <w:r>
+              <w:rPr>
+                <w:rFonts w:ascii="Times New Roman" w:hAnsi="Times New Roman" w:cs="Times New Roman"/>
+              </w:rPr>
+              <w:t xml:space="preserve"> near the end of discharge.</w:t>
             </w:r>
           </w:p>
         </w:tc>
@@ -1031,7 +1185,21 @@
               <w:rPr>
                 <w:rFonts w:ascii="Times New Roman" w:hAnsi="Times New Roman" w:cs="Times New Roman"/>
               </w:rPr>
-              <w:t>Many form factors</w:t>
+              <w:t xml:space="preserve">Many </w:t>
+            </w:r>
+            <w:proofErr w:type="gramStart"/>
+            <w:r>
+              <w:rPr>
+                <w:rFonts w:ascii="Times New Roman" w:hAnsi="Times New Roman" w:cs="Times New Roman"/>
+              </w:rPr>
+              <w:t>form</w:t>
+            </w:r>
+            <w:proofErr w:type="gramEnd"/>
+            <w:r>
+              <w:rPr>
+                <w:rFonts w:ascii="Times New Roman" w:hAnsi="Times New Roman" w:cs="Times New Roman"/>
+              </w:rPr>
+              <w:t xml:space="preserve"> factors</w:t>
             </w:r>
           </w:p>
           <w:p>
@@ -1181,7 +1349,21 @@
         <w:rPr>
           <w:rFonts w:ascii="Times New Roman" w:hAnsi="Times New Roman" w:cs="Times New Roman"/>
         </w:rPr>
-        <w:t>The voltage of the battery will likely be within the range of 13-11 Volts. It is important to double check the operating voltage of the motor. It likely will be fine but it would be good to get confirmation on this.</w:t>
+        <w:t xml:space="preserve">The voltage of the battery will likely be within the range of 13-11 Volts. It is important to double check the operating voltage of the motor. It likely will be </w:t>
+      </w:r>
+      <w:proofErr w:type="gramStart"/>
+      <w:r>
+        <w:rPr>
+          <w:rFonts w:ascii="Times New Roman" w:hAnsi="Times New Roman" w:cs="Times New Roman"/>
+        </w:rPr>
+        <w:t>fine</w:t>
+      </w:r>
+      <w:proofErr w:type="gramEnd"/>
+      <w:r>
+        <w:rPr>
+          <w:rFonts w:ascii="Times New Roman" w:hAnsi="Times New Roman" w:cs="Times New Roman"/>
+        </w:rPr>
+        <w:t xml:space="preserve"> but it would be good to get confirmation on this.</w:t>
       </w:r>
     </w:p>
     <w:p>
@@ -1191,11 +1373,54 @@
           <w:rFonts w:ascii="Times New Roman" w:hAnsi="Times New Roman" w:cs="Times New Roman"/>
         </w:rPr>
       </w:pPr>
-      <w:r>
-        <w:rPr>
-          <w:rFonts w:ascii="Times New Roman" w:hAnsi="Times New Roman" w:cs="Times New Roman"/>
-        </w:rPr>
-        <w:t>Generally speaking, LiPo and Li-Ion batteries have more involved charging processes with specific chargers, configurations, and demand for a greater level of attention. It would be ideal if this could be abstracted to something similar to the iPhone, where a lot of the balancing technology for the battery has been simplified for easy use.</w:t>
+      <w:proofErr w:type="gramStart"/>
+      <w:r>
+        <w:rPr>
+          <w:rFonts w:ascii="Times New Roman" w:hAnsi="Times New Roman" w:cs="Times New Roman"/>
+        </w:rPr>
+        <w:t>Generally speaking, LiPo</w:t>
+      </w:r>
+      <w:proofErr w:type="gramEnd"/>
+      <w:r>
+        <w:rPr>
+          <w:rFonts w:ascii="Times New Roman" w:hAnsi="Times New Roman" w:cs="Times New Roman"/>
+        </w:rPr>
+        <w:t xml:space="preserve"> and Li-Ion batteries have more involved charging processes with specific chargers, configurations, and </w:t>
+      </w:r>
+      <w:proofErr w:type="gramStart"/>
+      <w:r>
+        <w:rPr>
+          <w:rFonts w:ascii="Times New Roman" w:hAnsi="Times New Roman" w:cs="Times New Roman"/>
+        </w:rPr>
+        <w:t>demand for</w:t>
+      </w:r>
+      <w:proofErr w:type="gramEnd"/>
+      <w:r>
+        <w:rPr>
+          <w:rFonts w:ascii="Times New Roman" w:hAnsi="Times New Roman" w:cs="Times New Roman"/>
+        </w:rPr>
+        <w:t xml:space="preserve"> a greater level of attention. It would be </w:t>
+      </w:r>
+      <w:r>
+        <w:rPr>
+          <w:rFonts w:ascii="Times New Roman" w:hAnsi="Times New Roman" w:cs="Times New Roman"/>
+        </w:rPr>
+        <w:lastRenderedPageBreak/>
+        <w:t xml:space="preserve">ideal if this could be abstracted to something </w:t>
+      </w:r>
+      <w:proofErr w:type="gramStart"/>
+      <w:r>
+        <w:rPr>
+          <w:rFonts w:ascii="Times New Roman" w:hAnsi="Times New Roman" w:cs="Times New Roman"/>
+        </w:rPr>
+        <w:t>similar to</w:t>
+      </w:r>
+      <w:proofErr w:type="gramEnd"/>
+      <w:r>
+        <w:rPr>
+          <w:rFonts w:ascii="Times New Roman" w:hAnsi="Times New Roman" w:cs="Times New Roman"/>
+        </w:rPr>
+        <w:t xml:space="preserve"> the iPhone, where a lot of the balancing technology for the battery has been simplified for easy use.</w:t>
       </w:r>
     </w:p>
     <w:p>
@@ -1227,7 +1452,6 @@
         <w:rPr>
           <w:rFonts w:ascii="Times New Roman" w:hAnsi="Times New Roman" w:cs="Times New Roman"/>
         </w:rPr>
-        <w:lastRenderedPageBreak/>
         <w:t>USB Power Delivery or a charging block</w:t>
       </w:r>
     </w:p>
@@ -1246,7 +1470,19 @@
         <w:rPr>
           <w:rFonts w:ascii="Times New Roman" w:hAnsi="Times New Roman" w:cs="Times New Roman"/>
         </w:rPr>
-        <w:t>Charging components like the TP4056 or some battery management system</w:t>
+        <w:t xml:space="preserve">Charging components like the TP4056 </w:t>
+      </w:r>
+      <w:r>
+        <w:rPr>
+          <w:rFonts w:ascii="Times New Roman" w:hAnsi="Times New Roman" w:cs="Times New Roman"/>
+        </w:rPr>
+        <w:t>but with balancing features i.e.</w:t>
+      </w:r>
+      <w:r>
+        <w:rPr>
+          <w:rFonts w:ascii="Times New Roman" w:hAnsi="Times New Roman" w:cs="Times New Roman"/>
+        </w:rPr>
+        <w:t xml:space="preserve"> some battery management system</w:t>
       </w:r>
       <w:r>
         <w:rPr>
@@ -1308,6 +1544,409 @@
       <w:pPr>
         <w:rPr>
           <w:rFonts w:ascii="Times New Roman" w:hAnsi="Times New Roman" w:cs="Times New Roman"/>
+          <w:b/>
+          <w:bCs/>
+        </w:rPr>
+      </w:pPr>
+      <w:r>
+        <w:rPr>
+          <w:rFonts w:ascii="Times New Roman" w:hAnsi="Times New Roman" w:cs="Times New Roman"/>
+          <w:b/>
+          <w:bCs/>
+        </w:rPr>
+        <w:t>Current Plan:</w:t>
+      </w:r>
+    </w:p>
+    <w:p>
+      <w:pPr>
+        <w:ind w:firstLine="360"/>
+        <w:rPr>
+          <w:rFonts w:ascii="Times New Roman" w:hAnsi="Times New Roman" w:cs="Times New Roman"/>
+        </w:rPr>
+      </w:pPr>
+      <w:r>
+        <w:rPr>
+          <w:rFonts w:ascii="Times New Roman" w:hAnsi="Times New Roman" w:cs="Times New Roman"/>
+        </w:rPr>
+        <w:t xml:space="preserve">To be on the more conservative side let’s assume the motor draws 1A of current during the cutting and exiting stages, each of which will last 10 seconds. This means that the motor alone demands 1000 mA * 20 / 3600 = 5.5556 </w:t>
+      </w:r>
+      <w:proofErr w:type="spellStart"/>
+      <w:r>
+        <w:rPr>
+          <w:rFonts w:ascii="Times New Roman" w:hAnsi="Times New Roman" w:cs="Times New Roman"/>
+        </w:rPr>
+        <w:t>mAh</w:t>
+      </w:r>
+      <w:proofErr w:type="spellEnd"/>
+      <w:r>
+        <w:rPr>
+          <w:rFonts w:ascii="Times New Roman" w:hAnsi="Times New Roman" w:cs="Times New Roman"/>
+        </w:rPr>
+        <w:t xml:space="preserve">. The RP2040 will have to be active to manage the motor, state machine, and sensors. Assuming it runs at 50 mA during idle and that each operation takes 2 hours at maximum, the RP2040 will demand 100 </w:t>
+      </w:r>
+      <w:proofErr w:type="spellStart"/>
+      <w:r>
+        <w:rPr>
+          <w:rFonts w:ascii="Times New Roman" w:hAnsi="Times New Roman" w:cs="Times New Roman"/>
+        </w:rPr>
+        <w:t>mAh</w:t>
+      </w:r>
+      <w:proofErr w:type="spellEnd"/>
+      <w:r>
+        <w:rPr>
+          <w:rFonts w:ascii="Times New Roman" w:hAnsi="Times New Roman" w:cs="Times New Roman"/>
+        </w:rPr>
+        <w:t xml:space="preserve"> per operation. This means for 20 operations (our optimistic number per battery charge) we will need 2111.112 </w:t>
+      </w:r>
+      <w:proofErr w:type="spellStart"/>
+      <w:r>
+        <w:rPr>
+          <w:rFonts w:ascii="Times New Roman" w:hAnsi="Times New Roman" w:cs="Times New Roman"/>
+        </w:rPr>
+        <w:t>mAh</w:t>
+      </w:r>
+      <w:proofErr w:type="spellEnd"/>
+      <w:r>
+        <w:rPr>
+          <w:rFonts w:ascii="Times New Roman" w:hAnsi="Times New Roman" w:cs="Times New Roman"/>
+        </w:rPr>
+        <w:t xml:space="preserve">, suggesting 2200 </w:t>
+      </w:r>
+      <w:proofErr w:type="spellStart"/>
+      <w:r>
+        <w:rPr>
+          <w:rFonts w:ascii="Times New Roman" w:hAnsi="Times New Roman" w:cs="Times New Roman"/>
+        </w:rPr>
+        <w:t>mAh</w:t>
+      </w:r>
+      <w:proofErr w:type="spellEnd"/>
+      <w:r>
+        <w:rPr>
+          <w:rFonts w:ascii="Times New Roman" w:hAnsi="Times New Roman" w:cs="Times New Roman"/>
+        </w:rPr>
+        <w:t xml:space="preserve"> 3s 12.6 V LiPo or Li-Ion pack may be the right selection. This is still a very rough estimate and does not consider the voltage drop past specified levels of battery discharge.</w:t>
+      </w:r>
+      <w:r>
+        <w:rPr>
+          <w:rFonts w:ascii="Times New Roman" w:hAnsi="Times New Roman" w:cs="Times New Roman"/>
+        </w:rPr>
+        <w:t xml:space="preserve"> The actual number of operations the charge is good for can still be affected by other current draws, and non-idealities. It would be better to expect ~15 operations </w:t>
+      </w:r>
+      <w:proofErr w:type="gramStart"/>
+      <w:r>
+        <w:rPr>
+          <w:rFonts w:ascii="Times New Roman" w:hAnsi="Times New Roman" w:cs="Times New Roman"/>
+        </w:rPr>
+        <w:t>off of</w:t>
+      </w:r>
+      <w:proofErr w:type="gramEnd"/>
+      <w:r>
+        <w:rPr>
+          <w:rFonts w:ascii="Times New Roman" w:hAnsi="Times New Roman" w:cs="Times New Roman"/>
+        </w:rPr>
+        <w:t xml:space="preserve"> one charge.</w:t>
+      </w:r>
+    </w:p>
+    <w:p>
+      <w:pPr>
+        <w:rPr>
+          <w:rFonts w:ascii="Times New Roman" w:hAnsi="Times New Roman" w:cs="Times New Roman"/>
+          <w:b/>
+          <w:bCs/>
+        </w:rPr>
+      </w:pPr>
+    </w:p>
+    <w:p>
+      <w:pPr>
+        <w:rPr>
+          <w:rFonts w:ascii="Times New Roman" w:hAnsi="Times New Roman" w:cs="Times New Roman"/>
+          <w:b/>
+          <w:bCs/>
+        </w:rPr>
+      </w:pPr>
+      <w:r>
+        <w:rPr>
+          <w:rFonts w:ascii="Times New Roman" w:hAnsi="Times New Roman" w:cs="Times New Roman"/>
+          <w:b/>
+          <w:bCs/>
+        </w:rPr>
+        <w:t>Looking into products:</w:t>
+      </w:r>
+    </w:p>
+    <w:p>
+      <w:pPr>
+        <w:spacing w:after="0"/>
+        <w:rPr>
+          <w:rFonts w:ascii="Times New Roman" w:hAnsi="Times New Roman" w:cs="Times New Roman"/>
+        </w:rPr>
+      </w:pPr>
+      <w:r>
+        <w:rPr>
+          <w:rFonts w:ascii="Times New Roman" w:hAnsi="Times New Roman" w:cs="Times New Roman"/>
+        </w:rPr>
+        <w:t>The following are potential batteries that can be purchased:</w:t>
+      </w:r>
+    </w:p>
+    <w:p>
+      <w:pPr>
+        <w:pStyle w:val="ListParagraph"/>
+        <w:numPr>
+          <w:ilvl w:val="0"/>
+          <w:numId w:val="8"/>
+        </w:numPr>
+        <w:rPr>
+          <w:rFonts w:ascii="Times New Roman" w:hAnsi="Times New Roman" w:cs="Times New Roman"/>
+        </w:rPr>
+      </w:pPr>
+      <w:proofErr w:type="spellStart"/>
+      <w:r>
+        <w:rPr>
+          <w:rFonts w:ascii="Times New Roman" w:hAnsi="Times New Roman" w:cs="Times New Roman"/>
+        </w:rPr>
+        <w:t>Turnigy</w:t>
+      </w:r>
+      <w:proofErr w:type="spellEnd"/>
+      <w:r>
+        <w:rPr>
+          <w:rFonts w:ascii="Times New Roman" w:hAnsi="Times New Roman" w:cs="Times New Roman"/>
+        </w:rPr>
+        <w:t xml:space="preserve"> 2200 </w:t>
+      </w:r>
+      <w:proofErr w:type="spellStart"/>
+      <w:r>
+        <w:rPr>
+          <w:rFonts w:ascii="Times New Roman" w:hAnsi="Times New Roman" w:cs="Times New Roman"/>
+        </w:rPr>
+        <w:t>mAh</w:t>
+      </w:r>
+      <w:proofErr w:type="spellEnd"/>
+      <w:r>
+        <w:rPr>
+          <w:rFonts w:ascii="Times New Roman" w:hAnsi="Times New Roman" w:cs="Times New Roman"/>
+        </w:rPr>
+        <w:t xml:space="preserve"> 3S 25C LiPo Pack</w:t>
+      </w:r>
+    </w:p>
+    <w:p>
+      <w:pPr>
+        <w:rPr>
+          <w:rFonts w:ascii="Times New Roman" w:hAnsi="Times New Roman" w:cs="Times New Roman"/>
+          <w:b/>
+          <w:bCs/>
+        </w:rPr>
+      </w:pPr>
+    </w:p>
+    <w:p>
+      <w:pPr>
+        <w:rPr>
+          <w:rFonts w:ascii="Times New Roman" w:hAnsi="Times New Roman" w:cs="Times New Roman"/>
+        </w:rPr>
+      </w:pPr>
+      <w:r>
+        <w:rPr>
+          <w:rFonts w:ascii="Times New Roman" w:hAnsi="Times New Roman" w:cs="Times New Roman"/>
+        </w:rPr>
+        <w:t>The following are potential battery management systems with balance that could probably handle the charging of a 12 V 3s pack.</w:t>
+      </w:r>
+    </w:p>
+    <w:p>
+      <w:pPr>
+        <w:pStyle w:val="ListParagraph"/>
+        <w:numPr>
+          <w:ilvl w:val="0"/>
+          <w:numId w:val="7"/>
+        </w:numPr>
+        <w:rPr>
+          <w:rFonts w:ascii="Times New Roman" w:hAnsi="Times New Roman" w:cs="Times New Roman"/>
+        </w:rPr>
+      </w:pPr>
+      <w:proofErr w:type="spellStart"/>
+      <w:r>
+        <w:rPr>
+          <w:rFonts w:ascii="Times New Roman" w:hAnsi="Times New Roman" w:cs="Times New Roman"/>
+        </w:rPr>
+        <w:t>SparkFun</w:t>
+      </w:r>
+      <w:proofErr w:type="spellEnd"/>
+      <w:r>
+        <w:rPr>
+          <w:rFonts w:ascii="Times New Roman" w:hAnsi="Times New Roman" w:cs="Times New Roman"/>
+        </w:rPr>
+        <w:t xml:space="preserve"> Battery Babysitter - LiPo Battery Manager</w:t>
+      </w:r>
+    </w:p>
+    <w:p>
+      <w:pPr>
+        <w:pStyle w:val="ListParagraph"/>
+        <w:numPr>
+          <w:ilvl w:val="0"/>
+          <w:numId w:val="5"/>
+        </w:numPr>
+        <w:rPr>
+          <w:rFonts w:ascii="Times New Roman" w:hAnsi="Times New Roman" w:cs="Times New Roman"/>
+        </w:rPr>
+      </w:pPr>
+      <w:r>
+        <w:rPr>
+          <w:rFonts w:ascii="Times New Roman" w:hAnsi="Times New Roman" w:cs="Times New Roman"/>
+        </w:rPr>
+        <w:t>Daly Smart BMS</w:t>
+      </w:r>
+    </w:p>
+    <w:p>
+      <w:pPr>
+        <w:pStyle w:val="ListParagraph"/>
+        <w:numPr>
+          <w:ilvl w:val="0"/>
+          <w:numId w:val="5"/>
+        </w:numPr>
+        <w:rPr>
+          <w:rFonts w:ascii="Times New Roman" w:hAnsi="Times New Roman" w:cs="Times New Roman"/>
+        </w:rPr>
+      </w:pPr>
+      <w:r>
+        <w:rPr>
+          <w:rFonts w:ascii="Times New Roman" w:hAnsi="Times New Roman" w:cs="Times New Roman"/>
+        </w:rPr>
+        <w:t>JBD BMS (</w:t>
+      </w:r>
+      <w:proofErr w:type="spellStart"/>
+      <w:r>
+        <w:rPr>
+          <w:rFonts w:ascii="Times New Roman" w:hAnsi="Times New Roman" w:cs="Times New Roman"/>
+        </w:rPr>
+        <w:t>Jikong</w:t>
+      </w:r>
+      <w:proofErr w:type="spellEnd"/>
+      <w:r>
+        <w:rPr>
+          <w:rFonts w:ascii="Times New Roman" w:hAnsi="Times New Roman" w:cs="Times New Roman"/>
+        </w:rPr>
+        <w:t>)</w:t>
+      </w:r>
+    </w:p>
+    <w:p>
+      <w:pPr>
+        <w:pStyle w:val="ListParagraph"/>
+        <w:numPr>
+          <w:ilvl w:val="0"/>
+          <w:numId w:val="5"/>
+        </w:numPr>
+        <w:rPr>
+          <w:rFonts w:ascii="Times New Roman" w:hAnsi="Times New Roman" w:cs="Times New Roman"/>
+        </w:rPr>
+      </w:pPr>
+      <w:r>
+        <w:rPr>
+          <w:rFonts w:ascii="Times New Roman" w:hAnsi="Times New Roman" w:cs="Times New Roman"/>
+        </w:rPr>
+        <w:t>DROK 3S BMS (12V)</w:t>
+      </w:r>
+    </w:p>
+    <w:p>
+      <w:pPr>
+        <w:rPr>
+          <w:rFonts w:ascii="Times New Roman" w:hAnsi="Times New Roman" w:cs="Times New Roman"/>
+          <w:b/>
+          <w:bCs/>
+        </w:rPr>
+      </w:pPr>
+    </w:p>
+    <w:p>
+      <w:pPr>
+        <w:rPr>
+          <w:rFonts w:ascii="Times New Roman" w:hAnsi="Times New Roman" w:cs="Times New Roman"/>
+          <w:b/>
+          <w:bCs/>
+        </w:rPr>
+      </w:pPr>
+      <w:r>
+        <w:rPr>
+          <w:rFonts w:ascii="Times New Roman" w:hAnsi="Times New Roman" w:cs="Times New Roman"/>
+          <w:b/>
+          <w:bCs/>
+        </w:rPr>
+        <w:lastRenderedPageBreak/>
+        <w:t>Boost converter with a single cell charger.</w:t>
+      </w:r>
+    </w:p>
+    <w:p>
+      <w:pPr>
+        <w:rPr>
+          <w:rFonts w:ascii="Times New Roman" w:hAnsi="Times New Roman" w:cs="Times New Roman"/>
+          <w:b/>
+          <w:bCs/>
+        </w:rPr>
+      </w:pPr>
+      <w:r>
+        <w:rPr>
+          <w:rFonts w:ascii="Times New Roman" w:hAnsi="Times New Roman" w:cs="Times New Roman"/>
+          <w:b/>
+          <w:bCs/>
+        </w:rPr>
+        <w:t xml:space="preserve">Look at step down and step up voltage regulator 12 volt step up </w:t>
+      </w:r>
+      <w:proofErr w:type="spellStart"/>
+      <w:r>
+        <w:rPr>
+          <w:rFonts w:ascii="Times New Roman" w:hAnsi="Times New Roman" w:cs="Times New Roman"/>
+          <w:b/>
+          <w:bCs/>
+        </w:rPr>
+        <w:t>regularor</w:t>
+      </w:r>
+      <w:proofErr w:type="spellEnd"/>
+    </w:p>
+    <w:p>
+      <w:pPr>
+        <w:rPr>
+          <w:rFonts w:ascii="Times New Roman" w:hAnsi="Times New Roman" w:cs="Times New Roman"/>
+          <w:b/>
+          <w:bCs/>
+        </w:rPr>
+      </w:pPr>
+    </w:p>
+    <w:p>
+      <w:pPr>
+        <w:rPr>
+          <w:rFonts w:ascii="Times New Roman" w:hAnsi="Times New Roman" w:cs="Times New Roman"/>
+          <w:b/>
+          <w:bCs/>
+        </w:rPr>
+      </w:pPr>
+      <w:r>
+        <w:rPr>
+          <w:rFonts w:ascii="Times New Roman" w:hAnsi="Times New Roman" w:cs="Times New Roman"/>
+          <w:b/>
+          <w:bCs/>
+        </w:rPr>
+        <w:t>6 v motor 4802 4803 with a 6v step up</w:t>
+      </w:r>
+    </w:p>
+    <w:p>
+      <w:pPr>
+        <w:rPr>
+          <w:rFonts w:ascii="Times New Roman" w:hAnsi="Times New Roman" w:cs="Times New Roman"/>
+          <w:b/>
+          <w:bCs/>
+        </w:rPr>
+      </w:pPr>
+    </w:p>
+    <w:p>
+      <w:pPr>
+        <w:rPr>
+          <w:rFonts w:ascii="Times New Roman" w:hAnsi="Times New Roman" w:cs="Times New Roman"/>
+          <w:b/>
+          <w:bCs/>
+        </w:rPr>
+      </w:pPr>
+    </w:p>
+    <w:p>
+      <w:pPr>
+        <w:rPr>
+          <w:rFonts w:ascii="Times New Roman" w:hAnsi="Times New Roman" w:cs="Times New Roman"/>
+          <w:b/>
+          <w:bCs/>
         </w:rPr>
       </w:pPr>
     </w:p>
@@ -1730,6 +2369,458 @@
     </w:lvl>
   </w:abstractNum>
   <w:abstractNum w:abstractNumId="3" w15:restartNumberingAfterBreak="0">
+    <w:nsid w:val="3EDA047F"/>
+    <w:multiLevelType w:val="hybridMultilevel"/>
+    <w:tmpl w:val="390E1A70"/>
+    <w:lvl w:ilvl="0" w:tplc="04090001">
+      <w:start w:val="1"/>
+      <w:numFmt w:val="bullet"/>
+      <w:lvlText w:val=""/>
+      <w:lvlJc w:val="left"/>
+      <w:pPr>
+        <w:ind w:left="720" w:hanging="360"/>
+      </w:pPr>
+      <w:rPr>
+        <w:rFonts w:ascii="Symbol" w:hAnsi="Symbol" w:hint="default"/>
+      </w:rPr>
+    </w:lvl>
+    <w:lvl w:ilvl="1" w:tplc="04090003" w:tentative="1">
+      <w:start w:val="1"/>
+      <w:numFmt w:val="bullet"/>
+      <w:lvlText w:val="o"/>
+      <w:lvlJc w:val="left"/>
+      <w:pPr>
+        <w:ind w:left="1440" w:hanging="360"/>
+      </w:pPr>
+      <w:rPr>
+        <w:rFonts w:ascii="Courier New" w:hAnsi="Courier New" w:cs="Courier New" w:hint="default"/>
+      </w:rPr>
+    </w:lvl>
+    <w:lvl w:ilvl="2" w:tplc="04090005" w:tentative="1">
+      <w:start w:val="1"/>
+      <w:numFmt w:val="bullet"/>
+      <w:lvlText w:val=""/>
+      <w:lvlJc w:val="left"/>
+      <w:pPr>
+        <w:ind w:left="2160" w:hanging="360"/>
+      </w:pPr>
+      <w:rPr>
+        <w:rFonts w:ascii="Wingdings" w:hAnsi="Wingdings" w:hint="default"/>
+      </w:rPr>
+    </w:lvl>
+    <w:lvl w:ilvl="3" w:tplc="04090001" w:tentative="1">
+      <w:start w:val="1"/>
+      <w:numFmt w:val="bullet"/>
+      <w:lvlText w:val=""/>
+      <w:lvlJc w:val="left"/>
+      <w:pPr>
+        <w:ind w:left="2880" w:hanging="360"/>
+      </w:pPr>
+      <w:rPr>
+        <w:rFonts w:ascii="Symbol" w:hAnsi="Symbol" w:hint="default"/>
+      </w:rPr>
+    </w:lvl>
+    <w:lvl w:ilvl="4" w:tplc="04090003" w:tentative="1">
+      <w:start w:val="1"/>
+      <w:numFmt w:val="bullet"/>
+      <w:lvlText w:val="o"/>
+      <w:lvlJc w:val="left"/>
+      <w:pPr>
+        <w:ind w:left="3600" w:hanging="360"/>
+      </w:pPr>
+      <w:rPr>
+        <w:rFonts w:ascii="Courier New" w:hAnsi="Courier New" w:cs="Courier New" w:hint="default"/>
+      </w:rPr>
+    </w:lvl>
+    <w:lvl w:ilvl="5" w:tplc="04090005" w:tentative="1">
+      <w:start w:val="1"/>
+      <w:numFmt w:val="bullet"/>
+      <w:lvlText w:val=""/>
+      <w:lvlJc w:val="left"/>
+      <w:pPr>
+        <w:ind w:left="4320" w:hanging="360"/>
+      </w:pPr>
+      <w:rPr>
+        <w:rFonts w:ascii="Wingdings" w:hAnsi="Wingdings" w:hint="default"/>
+      </w:rPr>
+    </w:lvl>
+    <w:lvl w:ilvl="6" w:tplc="04090001" w:tentative="1">
+      <w:start w:val="1"/>
+      <w:numFmt w:val="bullet"/>
+      <w:lvlText w:val=""/>
+      <w:lvlJc w:val="left"/>
+      <w:pPr>
+        <w:ind w:left="5040" w:hanging="360"/>
+      </w:pPr>
+      <w:rPr>
+        <w:rFonts w:ascii="Symbol" w:hAnsi="Symbol" w:hint="default"/>
+      </w:rPr>
+    </w:lvl>
+    <w:lvl w:ilvl="7" w:tplc="04090003" w:tentative="1">
+      <w:start w:val="1"/>
+      <w:numFmt w:val="bullet"/>
+      <w:lvlText w:val="o"/>
+      <w:lvlJc w:val="left"/>
+      <w:pPr>
+        <w:ind w:left="5760" w:hanging="360"/>
+      </w:pPr>
+      <w:rPr>
+        <w:rFonts w:ascii="Courier New" w:hAnsi="Courier New" w:cs="Courier New" w:hint="default"/>
+      </w:rPr>
+    </w:lvl>
+    <w:lvl w:ilvl="8" w:tplc="04090005" w:tentative="1">
+      <w:start w:val="1"/>
+      <w:numFmt w:val="bullet"/>
+      <w:lvlText w:val=""/>
+      <w:lvlJc w:val="left"/>
+      <w:pPr>
+        <w:ind w:left="6480" w:hanging="360"/>
+      </w:pPr>
+      <w:rPr>
+        <w:rFonts w:ascii="Wingdings" w:hAnsi="Wingdings" w:hint="default"/>
+      </w:rPr>
+    </w:lvl>
+  </w:abstractNum>
+  <w:abstractNum w:abstractNumId="4" w15:restartNumberingAfterBreak="0">
+    <w:nsid w:val="405A0856"/>
+    <w:multiLevelType w:val="hybridMultilevel"/>
+    <w:tmpl w:val="028CFD9C"/>
+    <w:lvl w:ilvl="0" w:tplc="04090001">
+      <w:start w:val="1"/>
+      <w:numFmt w:val="bullet"/>
+      <w:lvlText w:val=""/>
+      <w:lvlJc w:val="left"/>
+      <w:pPr>
+        <w:ind w:left="720" w:hanging="360"/>
+      </w:pPr>
+      <w:rPr>
+        <w:rFonts w:ascii="Symbol" w:hAnsi="Symbol" w:hint="default"/>
+      </w:rPr>
+    </w:lvl>
+    <w:lvl w:ilvl="1" w:tplc="04090003" w:tentative="1">
+      <w:start w:val="1"/>
+      <w:numFmt w:val="bullet"/>
+      <w:lvlText w:val="o"/>
+      <w:lvlJc w:val="left"/>
+      <w:pPr>
+        <w:ind w:left="1440" w:hanging="360"/>
+      </w:pPr>
+      <w:rPr>
+        <w:rFonts w:ascii="Courier New" w:hAnsi="Courier New" w:cs="Courier New" w:hint="default"/>
+      </w:rPr>
+    </w:lvl>
+    <w:lvl w:ilvl="2" w:tplc="04090005" w:tentative="1">
+      <w:start w:val="1"/>
+      <w:numFmt w:val="bullet"/>
+      <w:lvlText w:val=""/>
+      <w:lvlJc w:val="left"/>
+      <w:pPr>
+        <w:ind w:left="2160" w:hanging="360"/>
+      </w:pPr>
+      <w:rPr>
+        <w:rFonts w:ascii="Wingdings" w:hAnsi="Wingdings" w:hint="default"/>
+      </w:rPr>
+    </w:lvl>
+    <w:lvl w:ilvl="3" w:tplc="04090001" w:tentative="1">
+      <w:start w:val="1"/>
+      <w:numFmt w:val="bullet"/>
+      <w:lvlText w:val=""/>
+      <w:lvlJc w:val="left"/>
+      <w:pPr>
+        <w:ind w:left="2880" w:hanging="360"/>
+      </w:pPr>
+      <w:rPr>
+        <w:rFonts w:ascii="Symbol" w:hAnsi="Symbol" w:hint="default"/>
+      </w:rPr>
+    </w:lvl>
+    <w:lvl w:ilvl="4" w:tplc="04090003" w:tentative="1">
+      <w:start w:val="1"/>
+      <w:numFmt w:val="bullet"/>
+      <w:lvlText w:val="o"/>
+      <w:lvlJc w:val="left"/>
+      <w:pPr>
+        <w:ind w:left="3600" w:hanging="360"/>
+      </w:pPr>
+      <w:rPr>
+        <w:rFonts w:ascii="Courier New" w:hAnsi="Courier New" w:cs="Courier New" w:hint="default"/>
+      </w:rPr>
+    </w:lvl>
+    <w:lvl w:ilvl="5" w:tplc="04090005" w:tentative="1">
+      <w:start w:val="1"/>
+      <w:numFmt w:val="bullet"/>
+      <w:lvlText w:val=""/>
+      <w:lvlJc w:val="left"/>
+      <w:pPr>
+        <w:ind w:left="4320" w:hanging="360"/>
+      </w:pPr>
+      <w:rPr>
+        <w:rFonts w:ascii="Wingdings" w:hAnsi="Wingdings" w:hint="default"/>
+      </w:rPr>
+    </w:lvl>
+    <w:lvl w:ilvl="6" w:tplc="04090001" w:tentative="1">
+      <w:start w:val="1"/>
+      <w:numFmt w:val="bullet"/>
+      <w:lvlText w:val=""/>
+      <w:lvlJc w:val="left"/>
+      <w:pPr>
+        <w:ind w:left="5040" w:hanging="360"/>
+      </w:pPr>
+      <w:rPr>
+        <w:rFonts w:ascii="Symbol" w:hAnsi="Symbol" w:hint="default"/>
+      </w:rPr>
+    </w:lvl>
+    <w:lvl w:ilvl="7" w:tplc="04090003" w:tentative="1">
+      <w:start w:val="1"/>
+      <w:numFmt w:val="bullet"/>
+      <w:lvlText w:val="o"/>
+      <w:lvlJc w:val="left"/>
+      <w:pPr>
+        <w:ind w:left="5760" w:hanging="360"/>
+      </w:pPr>
+      <w:rPr>
+        <w:rFonts w:ascii="Courier New" w:hAnsi="Courier New" w:cs="Courier New" w:hint="default"/>
+      </w:rPr>
+    </w:lvl>
+    <w:lvl w:ilvl="8" w:tplc="04090005" w:tentative="1">
+      <w:start w:val="1"/>
+      <w:numFmt w:val="bullet"/>
+      <w:lvlText w:val=""/>
+      <w:lvlJc w:val="left"/>
+      <w:pPr>
+        <w:ind w:left="6480" w:hanging="360"/>
+      </w:pPr>
+      <w:rPr>
+        <w:rFonts w:ascii="Wingdings" w:hAnsi="Wingdings" w:hint="default"/>
+      </w:rPr>
+    </w:lvl>
+  </w:abstractNum>
+  <w:abstractNum w:abstractNumId="5" w15:restartNumberingAfterBreak="0">
+    <w:nsid w:val="4E804BBC"/>
+    <w:multiLevelType w:val="hybridMultilevel"/>
+    <w:tmpl w:val="7E10C31A"/>
+    <w:lvl w:ilvl="0" w:tplc="04090001">
+      <w:start w:val="1"/>
+      <w:numFmt w:val="bullet"/>
+      <w:lvlText w:val=""/>
+      <w:lvlJc w:val="left"/>
+      <w:pPr>
+        <w:ind w:left="720" w:hanging="360"/>
+      </w:pPr>
+      <w:rPr>
+        <w:rFonts w:ascii="Symbol" w:hAnsi="Symbol" w:hint="default"/>
+      </w:rPr>
+    </w:lvl>
+    <w:lvl w:ilvl="1" w:tplc="04090003" w:tentative="1">
+      <w:start w:val="1"/>
+      <w:numFmt w:val="bullet"/>
+      <w:lvlText w:val="o"/>
+      <w:lvlJc w:val="left"/>
+      <w:pPr>
+        <w:ind w:left="1440" w:hanging="360"/>
+      </w:pPr>
+      <w:rPr>
+        <w:rFonts w:ascii="Courier New" w:hAnsi="Courier New" w:cs="Courier New" w:hint="default"/>
+      </w:rPr>
+    </w:lvl>
+    <w:lvl w:ilvl="2" w:tplc="04090005" w:tentative="1">
+      <w:start w:val="1"/>
+      <w:numFmt w:val="bullet"/>
+      <w:lvlText w:val=""/>
+      <w:lvlJc w:val="left"/>
+      <w:pPr>
+        <w:ind w:left="2160" w:hanging="360"/>
+      </w:pPr>
+      <w:rPr>
+        <w:rFonts w:ascii="Wingdings" w:hAnsi="Wingdings" w:hint="default"/>
+      </w:rPr>
+    </w:lvl>
+    <w:lvl w:ilvl="3" w:tplc="04090001" w:tentative="1">
+      <w:start w:val="1"/>
+      <w:numFmt w:val="bullet"/>
+      <w:lvlText w:val=""/>
+      <w:lvlJc w:val="left"/>
+      <w:pPr>
+        <w:ind w:left="2880" w:hanging="360"/>
+      </w:pPr>
+      <w:rPr>
+        <w:rFonts w:ascii="Symbol" w:hAnsi="Symbol" w:hint="default"/>
+      </w:rPr>
+    </w:lvl>
+    <w:lvl w:ilvl="4" w:tplc="04090003" w:tentative="1">
+      <w:start w:val="1"/>
+      <w:numFmt w:val="bullet"/>
+      <w:lvlText w:val="o"/>
+      <w:lvlJc w:val="left"/>
+      <w:pPr>
+        <w:ind w:left="3600" w:hanging="360"/>
+      </w:pPr>
+      <w:rPr>
+        <w:rFonts w:ascii="Courier New" w:hAnsi="Courier New" w:cs="Courier New" w:hint="default"/>
+      </w:rPr>
+    </w:lvl>
+    <w:lvl w:ilvl="5" w:tplc="04090005" w:tentative="1">
+      <w:start w:val="1"/>
+      <w:numFmt w:val="bullet"/>
+      <w:lvlText w:val=""/>
+      <w:lvlJc w:val="left"/>
+      <w:pPr>
+        <w:ind w:left="4320" w:hanging="360"/>
+      </w:pPr>
+      <w:rPr>
+        <w:rFonts w:ascii="Wingdings" w:hAnsi="Wingdings" w:hint="default"/>
+      </w:rPr>
+    </w:lvl>
+    <w:lvl w:ilvl="6" w:tplc="04090001" w:tentative="1">
+      <w:start w:val="1"/>
+      <w:numFmt w:val="bullet"/>
+      <w:lvlText w:val=""/>
+      <w:lvlJc w:val="left"/>
+      <w:pPr>
+        <w:ind w:left="5040" w:hanging="360"/>
+      </w:pPr>
+      <w:rPr>
+        <w:rFonts w:ascii="Symbol" w:hAnsi="Symbol" w:hint="default"/>
+      </w:rPr>
+    </w:lvl>
+    <w:lvl w:ilvl="7" w:tplc="04090003" w:tentative="1">
+      <w:start w:val="1"/>
+      <w:numFmt w:val="bullet"/>
+      <w:lvlText w:val="o"/>
+      <w:lvlJc w:val="left"/>
+      <w:pPr>
+        <w:ind w:left="5760" w:hanging="360"/>
+      </w:pPr>
+      <w:rPr>
+        <w:rFonts w:ascii="Courier New" w:hAnsi="Courier New" w:cs="Courier New" w:hint="default"/>
+      </w:rPr>
+    </w:lvl>
+    <w:lvl w:ilvl="8" w:tplc="04090005" w:tentative="1">
+      <w:start w:val="1"/>
+      <w:numFmt w:val="bullet"/>
+      <w:lvlText w:val=""/>
+      <w:lvlJc w:val="left"/>
+      <w:pPr>
+        <w:ind w:left="6480" w:hanging="360"/>
+      </w:pPr>
+      <w:rPr>
+        <w:rFonts w:ascii="Wingdings" w:hAnsi="Wingdings" w:hint="default"/>
+      </w:rPr>
+    </w:lvl>
+  </w:abstractNum>
+  <w:abstractNum w:abstractNumId="6" w15:restartNumberingAfterBreak="0">
+    <w:nsid w:val="63F901C3"/>
+    <w:multiLevelType w:val="hybridMultilevel"/>
+    <w:tmpl w:val="76BC7652"/>
+    <w:lvl w:ilvl="0" w:tplc="04090001">
+      <w:start w:val="1"/>
+      <w:numFmt w:val="bullet"/>
+      <w:lvlText w:val=""/>
+      <w:lvlJc w:val="left"/>
+      <w:pPr>
+        <w:ind w:left="720" w:hanging="360"/>
+      </w:pPr>
+      <w:rPr>
+        <w:rFonts w:ascii="Symbol" w:hAnsi="Symbol" w:hint="default"/>
+      </w:rPr>
+    </w:lvl>
+    <w:lvl w:ilvl="1" w:tplc="04090003" w:tentative="1">
+      <w:start w:val="1"/>
+      <w:numFmt w:val="bullet"/>
+      <w:lvlText w:val="o"/>
+      <w:lvlJc w:val="left"/>
+      <w:pPr>
+        <w:ind w:left="1440" w:hanging="360"/>
+      </w:pPr>
+      <w:rPr>
+        <w:rFonts w:ascii="Courier New" w:hAnsi="Courier New" w:cs="Courier New" w:hint="default"/>
+      </w:rPr>
+    </w:lvl>
+    <w:lvl w:ilvl="2" w:tplc="04090005" w:tentative="1">
+      <w:start w:val="1"/>
+      <w:numFmt w:val="bullet"/>
+      <w:lvlText w:val=""/>
+      <w:lvlJc w:val="left"/>
+      <w:pPr>
+        <w:ind w:left="2160" w:hanging="360"/>
+      </w:pPr>
+      <w:rPr>
+        <w:rFonts w:ascii="Wingdings" w:hAnsi="Wingdings" w:hint="default"/>
+      </w:rPr>
+    </w:lvl>
+    <w:lvl w:ilvl="3" w:tplc="04090001" w:tentative="1">
+      <w:start w:val="1"/>
+      <w:numFmt w:val="bullet"/>
+      <w:lvlText w:val=""/>
+      <w:lvlJc w:val="left"/>
+      <w:pPr>
+        <w:ind w:left="2880" w:hanging="360"/>
+      </w:pPr>
+      <w:rPr>
+        <w:rFonts w:ascii="Symbol" w:hAnsi="Symbol" w:hint="default"/>
+      </w:rPr>
+    </w:lvl>
+    <w:lvl w:ilvl="4" w:tplc="04090003" w:tentative="1">
+      <w:start w:val="1"/>
+      <w:numFmt w:val="bullet"/>
+      <w:lvlText w:val="o"/>
+      <w:lvlJc w:val="left"/>
+      <w:pPr>
+        <w:ind w:left="3600" w:hanging="360"/>
+      </w:pPr>
+      <w:rPr>
+        <w:rFonts w:ascii="Courier New" w:hAnsi="Courier New" w:cs="Courier New" w:hint="default"/>
+      </w:rPr>
+    </w:lvl>
+    <w:lvl w:ilvl="5" w:tplc="04090005" w:tentative="1">
+      <w:start w:val="1"/>
+      <w:numFmt w:val="bullet"/>
+      <w:lvlText w:val=""/>
+      <w:lvlJc w:val="left"/>
+      <w:pPr>
+        <w:ind w:left="4320" w:hanging="360"/>
+      </w:pPr>
+      <w:rPr>
+        <w:rFonts w:ascii="Wingdings" w:hAnsi="Wingdings" w:hint="default"/>
+      </w:rPr>
+    </w:lvl>
+    <w:lvl w:ilvl="6" w:tplc="04090001" w:tentative="1">
+      <w:start w:val="1"/>
+      <w:numFmt w:val="bullet"/>
+      <w:lvlText w:val=""/>
+      <w:lvlJc w:val="left"/>
+      <w:pPr>
+        <w:ind w:left="5040" w:hanging="360"/>
+      </w:pPr>
+      <w:rPr>
+        <w:rFonts w:ascii="Symbol" w:hAnsi="Symbol" w:hint="default"/>
+      </w:rPr>
+    </w:lvl>
+    <w:lvl w:ilvl="7" w:tplc="04090003" w:tentative="1">
+      <w:start w:val="1"/>
+      <w:numFmt w:val="bullet"/>
+      <w:lvlText w:val="o"/>
+      <w:lvlJc w:val="left"/>
+      <w:pPr>
+        <w:ind w:left="5760" w:hanging="360"/>
+      </w:pPr>
+      <w:rPr>
+        <w:rFonts w:ascii="Courier New" w:hAnsi="Courier New" w:cs="Courier New" w:hint="default"/>
+      </w:rPr>
+    </w:lvl>
+    <w:lvl w:ilvl="8" w:tplc="04090005" w:tentative="1">
+      <w:start w:val="1"/>
+      <w:numFmt w:val="bullet"/>
+      <w:lvlText w:val=""/>
+      <w:lvlJc w:val="left"/>
+      <w:pPr>
+        <w:ind w:left="6480" w:hanging="360"/>
+      </w:pPr>
+      <w:rPr>
+        <w:rFonts w:ascii="Wingdings" w:hAnsi="Wingdings" w:hint="default"/>
+      </w:rPr>
+    </w:lvl>
+  </w:abstractNum>
+  <w:abstractNum w:abstractNumId="7" w15:restartNumberingAfterBreak="0">
     <w:nsid w:val="68624DBE"/>
     <w:multiLevelType w:val="hybridMultilevel"/>
     <w:tmpl w:val="5B74D826"/>
@@ -1846,13 +2937,25 @@
     <w:abstractNumId w:val="0"/>
   </w:num>
   <w:num w:numId="2" w16cid:durableId="1084958080">
-    <w:abstractNumId w:val="3"/>
+    <w:abstractNumId w:val="7"/>
   </w:num>
   <w:num w:numId="3" w16cid:durableId="1548448629">
     <w:abstractNumId w:val="1"/>
   </w:num>
   <w:num w:numId="4" w16cid:durableId="287127119">
     <w:abstractNumId w:val="2"/>
+  </w:num>
+  <w:num w:numId="5" w16cid:durableId="895966765">
+    <w:abstractNumId w:val="3"/>
+  </w:num>
+  <w:num w:numId="6" w16cid:durableId="55710689">
+    <w:abstractNumId w:val="6"/>
+  </w:num>
+  <w:num w:numId="7" w16cid:durableId="1421411492">
+    <w:abstractNumId w:val="4"/>
+  </w:num>
+  <w:num w:numId="8" w16cid:durableId="227543388">
+    <w:abstractNumId w:val="5"/>
   </w:num>
 </w:numbering>
 </file>
@@ -2460,7 +3563,6 @@
   <w:style w:type="character" w:default="1" w:styleId="DefaultParagraphFont">
     <w:name w:val="Default Paragraph Font"/>
     <w:uiPriority w:val="1"/>
-    <w:semiHidden/>
     <w:unhideWhenUsed/>
   </w:style>
   <w:style w:type="table" w:default="1" w:styleId="TableNormal">

</xml_diff>